<commit_message>
aggiunta la mia tabella della valutazione euristica
</commit_message>
<xml_diff>
--- a/Valutazione euristica/Tabella-Vicenti.docx
+++ b/Valutazione euristica/Tabella-Vicenti.docx
@@ -1,6 +1,6 @@
 
 <file path=word/document.xml><?xml version="1.0" encoding="utf-8"?>
-<w:document xmlns:wpc="http://schemas.microsoft.com/office/word/2010/wordprocessingCanvas" xmlns:cx="http://schemas.microsoft.com/office/drawing/2014/chartex" xmlns:cx1="http://schemas.microsoft.com/office/drawing/2015/9/8/chartex" xmlns:cx2="http://schemas.microsoft.com/office/drawing/2015/10/21/chartex" xmlns:cx3="http://schemas.microsoft.com/office/drawing/2016/5/9/chartex" xmlns:cx4="http://schemas.microsoft.com/office/drawing/2016/5/10/chartex" xmlns:cx5="http://schemas.microsoft.com/office/drawing/2016/5/11/chartex" xmlns:cx6="http://schemas.microsoft.com/office/drawing/2016/5/12/chartex" xmlns:cx7="http://schemas.microsoft.com/office/drawing/2016/5/13/chartex" xmlns:cx8="http://schemas.microsoft.com/office/drawing/2016/5/14/chartex" xmlns:mc="http://schemas.openxmlformats.org/markup-compatibility/2006" xmlns:aink="http://schemas.microsoft.com/office/drawing/2016/ink" xmlns:am3d="http://schemas.microsoft.com/office/drawing/2017/model3d" xmlns:o="urn:schemas-microsoft-com:office:office" xmlns:oel="http://schemas.microsoft.com/office/2019/extlst" xmlns:r="http://schemas.openxmlformats.org/officeDocument/2006/relationships" xmlns:m="http://schemas.openxmlformats.org/officeDocument/2006/math" xmlns:v="urn:schemas-microsoft-com:vml" xmlns:wp14="http://schemas.microsoft.com/office/word/2010/wordprocessingDrawing" xmlns:wp="http://schemas.openxmlformats.org/drawingml/2006/wordprocessingDrawing" xmlns:w10="urn:schemas-microsoft-com:office:word" xmlns:w="http://schemas.openxmlformats.org/wordprocessingml/2006/main" xmlns:w14="http://schemas.microsoft.com/office/word/2010/wordml" xmlns:w15="http://schemas.microsoft.com/office/word/2012/wordml" xmlns:w16cex="http://schemas.microsoft.com/office/word/2018/wordml/cex" xmlns:w16cid="http://schemas.microsoft.com/office/word/2016/wordml/cid" xmlns:w16="http://schemas.microsoft.com/office/word/2018/wordml" xmlns:w16sdtdh="http://schemas.microsoft.com/office/word/2020/wordml/sdtdatahash" xmlns:w16se="http://schemas.microsoft.com/office/word/2015/wordml/symex" xmlns:wpg="http://schemas.microsoft.com/office/word/2010/wordprocessingGroup" xmlns:wpi="http://schemas.microsoft.com/office/word/2010/wordprocessingInk" xmlns:wne="http://schemas.microsoft.com/office/word/2006/wordml" xmlns:wps="http://schemas.microsoft.com/office/word/2010/wordprocessingShape" mc:Ignorable="w14 w15 w16se w16cid w16 w16cex w16sdtdh wp14">
+<w:document xmlns:wpc="http://schemas.microsoft.com/office/word/2010/wordprocessingCanvas" xmlns:cx="http://schemas.microsoft.com/office/drawing/2014/chartex" xmlns:cx1="http://schemas.microsoft.com/office/drawing/2015/9/8/chartex" xmlns:mc="http://schemas.openxmlformats.org/markup-compatibility/2006" xmlns:o="urn:schemas-microsoft-com:office:office" xmlns:r="http://schemas.openxmlformats.org/officeDocument/2006/relationships" xmlns:m="http://schemas.openxmlformats.org/officeDocument/2006/math" xmlns:v="urn:schemas-microsoft-com:vml" xmlns:wp14="http://schemas.microsoft.com/office/word/2010/wordprocessingDrawing" xmlns:wp="http://schemas.openxmlformats.org/drawingml/2006/wordprocessingDrawing" xmlns:w10="urn:schemas-microsoft-com:office:word" xmlns:w="http://schemas.openxmlformats.org/wordprocessingml/2006/main" xmlns:w14="http://schemas.microsoft.com/office/word/2010/wordml" xmlns:w15="http://schemas.microsoft.com/office/word/2012/wordml" xmlns:w16se="http://schemas.microsoft.com/office/word/2015/wordml/symex" xmlns:wpg="http://schemas.microsoft.com/office/word/2010/wordprocessingGroup" xmlns:wpi="http://schemas.microsoft.com/office/word/2010/wordprocessingInk" xmlns:wne="http://schemas.microsoft.com/office/word/2006/wordml" xmlns:wps="http://schemas.microsoft.com/office/word/2010/wordprocessingShape" mc:Ignorable="w14 w15 w16se wp14">
   <w:body>
     <w:p>
       <w:pPr>
@@ -69,17 +69,21 @@
         <w:tblStyle w:val="Grigliatabella"/>
         <w:tblpPr w:leftFromText="141" w:rightFromText="141" w:vertAnchor="text" w:horzAnchor="margin" w:tblpY="38"/>
         <w:tblW w:w="0" w:type="auto"/>
+        <w:tblLayout w:type="fixed"/>
         <w:tblLook w:val="04A0" w:firstRow="1" w:lastRow="0" w:firstColumn="1" w:lastColumn="0" w:noHBand="0" w:noVBand="1"/>
       </w:tblPr>
       <w:tblGrid>
         <w:gridCol w:w="1101"/>
-        <w:gridCol w:w="1265"/>
-        <w:gridCol w:w="2599"/>
-        <w:gridCol w:w="1616"/>
-        <w:gridCol w:w="1647"/>
-        <w:gridCol w:w="1400"/>
+        <w:gridCol w:w="2580"/>
+        <w:gridCol w:w="1775"/>
+        <w:gridCol w:w="1784"/>
+        <w:gridCol w:w="1460"/>
+        <w:gridCol w:w="812"/>
       </w:tblGrid>
       <w:tr>
+        <w:trPr>
+          <w:trHeight w:val="613"/>
+        </w:trPr>
         <w:tc>
           <w:tcPr>
             <w:tcW w:w="1101" w:type="dxa"/>
@@ -100,7 +104,7 @@
         </w:tc>
         <w:tc>
           <w:tcPr>
-            <w:tcW w:w="1275" w:type="dxa"/>
+            <w:tcW w:w="2580" w:type="dxa"/>
           </w:tcPr>
           <w:p>
             <w:pPr>
@@ -118,7 +122,7 @@
         </w:tc>
         <w:tc>
           <w:tcPr>
-            <w:tcW w:w="2702" w:type="dxa"/>
+            <w:tcW w:w="1775" w:type="dxa"/>
           </w:tcPr>
           <w:p>
             <w:pPr>
@@ -136,7 +140,7 @@
         </w:tc>
         <w:tc>
           <w:tcPr>
-            <w:tcW w:w="1659" w:type="dxa"/>
+            <w:tcW w:w="1784" w:type="dxa"/>
           </w:tcPr>
           <w:p>
             <w:pPr>
@@ -154,7 +158,7 @@
         </w:tc>
         <w:tc>
           <w:tcPr>
-            <w:tcW w:w="1686" w:type="dxa"/>
+            <w:tcW w:w="1460" w:type="dxa"/>
           </w:tcPr>
           <w:p>
             <w:pPr>
@@ -172,7 +176,7 @@
         </w:tc>
         <w:tc>
           <w:tcPr>
-            <w:tcW w:w="1431" w:type="dxa"/>
+            <w:tcW w:w="812" w:type="dxa"/>
           </w:tcPr>
           <w:p>
             <w:pPr>
@@ -190,15 +194,22 @@
         </w:tc>
       </w:tr>
       <w:tr>
+        <w:trPr>
+          <w:trHeight w:val="1072"/>
+        </w:trPr>
         <w:tc>
           <w:tcPr>
             <w:tcW w:w="1101" w:type="dxa"/>
           </w:tcPr>
-          <w:p/>
-        </w:tc>
-        <w:tc>
-          <w:tcPr>
-            <w:tcW w:w="1275" w:type="dxa"/>
+          <w:p>
+            <w:r>
+              <w:t>1</w:t>
+            </w:r>
+          </w:p>
+        </w:tc>
+        <w:tc>
+          <w:tcPr>
+            <w:tcW w:w="2580" w:type="dxa"/>
           </w:tcPr>
           <w:p>
             <w:pPr>
@@ -206,50 +217,90 @@
                 <w:u w:val="single"/>
               </w:rPr>
             </w:pPr>
-          </w:p>
-        </w:tc>
-        <w:tc>
-          <w:tcPr>
-            <w:tcW w:w="2702" w:type="dxa"/>
-          </w:tcPr>
-          <w:p/>
-        </w:tc>
-        <w:tc>
-          <w:tcPr>
-            <w:tcW w:w="1659" w:type="dxa"/>
-          </w:tcPr>
-          <w:p/>
-        </w:tc>
-        <w:tc>
-          <w:tcPr>
-            <w:tcW w:w="1686" w:type="dxa"/>
-          </w:tcPr>
-          <w:p/>
-        </w:tc>
-        <w:tc>
-          <w:tcPr>
-            <w:tcW w:w="1431" w:type="dxa"/>
-          </w:tcPr>
-          <w:p/>
+            <w:r>
+              <w:t>https://www.unifi.it</w:t>
+            </w:r>
+          </w:p>
+        </w:tc>
+        <w:tc>
+          <w:tcPr>
+            <w:tcW w:w="1775" w:type="dxa"/>
+          </w:tcPr>
+          <w:p>
+            <w:r>
+              <w:t>Facendo lo scrolling della pagina i pulsanti importati non restano alla portata dell’utente</w:t>
+            </w:r>
+          </w:p>
+        </w:tc>
+        <w:tc>
+          <w:tcPr>
+            <w:tcW w:w="1784" w:type="dxa"/>
+          </w:tcPr>
+          <w:p>
+            <w:r>
+              <w:t>Visibilità dello stato del sistema</w:t>
+            </w:r>
+          </w:p>
+        </w:tc>
+        <w:tc>
+          <w:tcPr>
+            <w:tcW w:w="1460" w:type="dxa"/>
+          </w:tcPr>
+          <w:p>
+            <w:r>
+              <w:t>Fissare la barra dei menù</w:t>
+            </w:r>
+          </w:p>
+        </w:tc>
+        <w:tc>
+          <w:tcPr>
+            <w:tcW w:w="812" w:type="dxa"/>
+          </w:tcPr>
+          <w:p>
+            <w:r>
+              <w:t>3</w:t>
+            </w:r>
+          </w:p>
         </w:tc>
       </w:tr>
       <w:tr>
+        <w:trPr>
+          <w:trHeight w:val="3696"/>
+        </w:trPr>
         <w:tc>
           <w:tcPr>
             <w:tcW w:w="1101" w:type="dxa"/>
           </w:tcPr>
-          <w:p/>
-        </w:tc>
-        <w:tc>
-          <w:tcPr>
-            <w:tcW w:w="1275" w:type="dxa"/>
-          </w:tcPr>
-          <w:p/>
-        </w:tc>
-        <w:tc>
-          <w:tcPr>
-            <w:tcW w:w="2702" w:type="dxa"/>
-          </w:tcPr>
+          <w:p>
+            <w:r>
+              <w:t>2</w:t>
+            </w:r>
+          </w:p>
+        </w:tc>
+        <w:tc>
+          <w:tcPr>
+            <w:tcW w:w="2580" w:type="dxa"/>
+          </w:tcPr>
+          <w:p>
+            <w:r>
+              <w:t>https://www.unifi.it</w:t>
+            </w:r>
+          </w:p>
+        </w:tc>
+        <w:tc>
+          <w:tcPr>
+            <w:tcW w:w="1775" w:type="dxa"/>
+          </w:tcPr>
+          <w:p>
+            <w:r>
+              <w:t>Ridimensionando la finestra, l’aspetto del sito cambia completamente eliminando la barra dei menù, inoltre, ritornando a schermo intero la pagina non torna allo stato iniziale mantenedo nascosta la barra dei menù.</w:t>
+            </w:r>
+          </w:p>
+          <w:p>
+            <w:r>
+              <w:t>Questo avviene solo quando la finestra è ridimensionata e viene aperta la barra dei menù laterale</w:t>
+            </w:r>
+          </w:p>
           <w:p>
             <w:pPr>
               <w:pStyle w:val="NormaleWeb"/>
@@ -263,515 +314,240 @@
         </w:tc>
         <w:tc>
           <w:tcPr>
-            <w:tcW w:w="1659" w:type="dxa"/>
-          </w:tcPr>
-          <w:p/>
-        </w:tc>
-        <w:tc>
-          <w:tcPr>
-            <w:tcW w:w="1686" w:type="dxa"/>
-          </w:tcPr>
-          <w:p/>
-        </w:tc>
-        <w:tc>
-          <w:tcPr>
-            <w:tcW w:w="1431" w:type="dxa"/>
-          </w:tcPr>
-          <w:p/>
+            <w:tcW w:w="1784" w:type="dxa"/>
+          </w:tcPr>
+          <w:p>
+            <w:r>
+              <w:t>Flessibilità ed efficienza d'uso</w:t>
+            </w:r>
+          </w:p>
+        </w:tc>
+        <w:tc>
+          <w:tcPr>
+            <w:tcW w:w="1460" w:type="dxa"/>
+          </w:tcPr>
+          <w:p>
+            <w:r>
+              <w:t>Fissare la barra dei menù anche quando la finestra è ridimensionata adattando la grandezza dei pulsanti a quella della finestra</w:t>
+            </w:r>
+          </w:p>
+        </w:tc>
+        <w:tc>
+          <w:tcPr>
+            <w:tcW w:w="812" w:type="dxa"/>
+          </w:tcPr>
+          <w:p>
+            <w:r>
+              <w:t>4</w:t>
+            </w:r>
+          </w:p>
         </w:tc>
       </w:tr>
       <w:tr>
+        <w:trPr>
+          <w:trHeight w:val="1666"/>
+        </w:trPr>
         <w:tc>
           <w:tcPr>
             <w:tcW w:w="1101" w:type="dxa"/>
           </w:tcPr>
-          <w:p/>
-        </w:tc>
-        <w:tc>
-          <w:tcPr>
-            <w:tcW w:w="1275" w:type="dxa"/>
-          </w:tcPr>
-          <w:p/>
-        </w:tc>
-        <w:tc>
-          <w:tcPr>
-            <w:tcW w:w="2702" w:type="dxa"/>
-          </w:tcPr>
-          <w:p/>
-        </w:tc>
-        <w:tc>
-          <w:tcPr>
-            <w:tcW w:w="1659" w:type="dxa"/>
-          </w:tcPr>
-          <w:p/>
-        </w:tc>
-        <w:tc>
-          <w:tcPr>
-            <w:tcW w:w="1686" w:type="dxa"/>
-          </w:tcPr>
-          <w:p/>
-        </w:tc>
-        <w:tc>
-          <w:tcPr>
-            <w:tcW w:w="1431" w:type="dxa"/>
-          </w:tcPr>
-          <w:p/>
+          <w:p>
+            <w:r>
+              <w:t>3</w:t>
+            </w:r>
+          </w:p>
+        </w:tc>
+        <w:tc>
+          <w:tcPr>
+            <w:tcW w:w="2580" w:type="dxa"/>
+          </w:tcPr>
+          <w:p>
+            <w:r>
+              <w:t>https://www.unifi.it/cerca</w:t>
+            </w:r>
+          </w:p>
+        </w:tc>
+        <w:tc>
+          <w:tcPr>
+            <w:tcW w:w="1775" w:type="dxa"/>
+          </w:tcPr>
+          <w:p>
+            <w:r>
+              <w:rPr>
+                <w:sz w:val="24"/>
+              </w:rPr>
+              <w:t>Andando sulla funzione “Cerca nel sito”, in alcuni casi, mostra i link ottenuti dalla ricerca in maniera pesante e poco organizzata</w:t>
+            </w:r>
+          </w:p>
+        </w:tc>
+        <w:tc>
+          <w:tcPr>
+            <w:tcW w:w="1784" w:type="dxa"/>
+          </w:tcPr>
+          <w:p>
+            <w:r>
+              <w:t>Riconoscimento pittosto di memorizzazione</w:t>
+            </w:r>
+          </w:p>
+        </w:tc>
+        <w:tc>
+          <w:tcPr>
+            <w:tcW w:w="1460" w:type="dxa"/>
+          </w:tcPr>
+          <w:p>
+            <w:r>
+              <w:t>Nella visualizzazione di link consecutivi inserire più spazio e una visualizzazione con elenchi puntati</w:t>
+            </w:r>
+          </w:p>
+        </w:tc>
+        <w:tc>
+          <w:tcPr>
+            <w:tcW w:w="812" w:type="dxa"/>
+          </w:tcPr>
+          <w:p>
+            <w:r>
+              <w:t>2</w:t>
+            </w:r>
+          </w:p>
         </w:tc>
       </w:tr>
       <w:tr>
+        <w:trPr>
+          <w:trHeight w:val="1532"/>
+        </w:trPr>
         <w:tc>
           <w:tcPr>
             <w:tcW w:w="1101" w:type="dxa"/>
           </w:tcPr>
-          <w:p/>
-        </w:tc>
-        <w:tc>
-          <w:tcPr>
-            <w:tcW w:w="1275" w:type="dxa"/>
-          </w:tcPr>
-          <w:p/>
-        </w:tc>
-        <w:tc>
-          <w:tcPr>
-            <w:tcW w:w="2702" w:type="dxa"/>
-          </w:tcPr>
-          <w:p/>
-        </w:tc>
-        <w:tc>
-          <w:tcPr>
-            <w:tcW w:w="1659" w:type="dxa"/>
-          </w:tcPr>
-          <w:p/>
-        </w:tc>
-        <w:tc>
-          <w:tcPr>
-            <w:tcW w:w="1686" w:type="dxa"/>
-          </w:tcPr>
-          <w:p/>
-        </w:tc>
-        <w:tc>
-          <w:tcPr>
-            <w:tcW w:w="1431" w:type="dxa"/>
-          </w:tcPr>
-          <w:p/>
+          <w:p>
+            <w:r>
+              <w:lastRenderedPageBreak/>
+              <w:t>4</w:t>
+            </w:r>
+          </w:p>
+        </w:tc>
+        <w:tc>
+          <w:tcPr>
+            <w:tcW w:w="2580" w:type="dxa"/>
+          </w:tcPr>
+          <w:p>
+            <w:r>
+              <w:t>https://www.unifi.it</w:t>
+            </w:r>
+          </w:p>
+        </w:tc>
+        <w:tc>
+          <w:tcPr>
+            <w:tcW w:w="1775" w:type="dxa"/>
+          </w:tcPr>
+          <w:p>
+            <w:r>
+              <w:rPr>
+                <w:sz w:val="24"/>
+              </w:rPr>
+              <w:t>Non vengono dati suggerimenti costruttivi per quanto riguarda gli errori</w:t>
+            </w:r>
+          </w:p>
+        </w:tc>
+        <w:tc>
+          <w:tcPr>
+            <w:tcW w:w="1784" w:type="dxa"/>
+          </w:tcPr>
+          <w:p>
+            <w:r>
+              <w:t>Aiutare l’utente a riconoscere, diagnosticare e rimadiare agli errori</w:t>
+            </w:r>
+          </w:p>
+        </w:tc>
+        <w:tc>
+          <w:tcPr>
+            <w:tcW w:w="1460" w:type="dxa"/>
+          </w:tcPr>
+          <w:p>
+            <w:r>
+              <w:t>Quando vi è un errore far comparire un pop-up in cui viene spiegato il motivo e come si potrebbe risolvere</w:t>
+            </w:r>
+          </w:p>
+        </w:tc>
+        <w:tc>
+          <w:tcPr>
+            <w:tcW w:w="812" w:type="dxa"/>
+          </w:tcPr>
+          <w:p>
+            <w:r>
+              <w:t>3</w:t>
+            </w:r>
+          </w:p>
         </w:tc>
       </w:tr>
       <w:tr>
+        <w:trPr>
+          <w:trHeight w:val="1503"/>
+        </w:trPr>
         <w:tc>
           <w:tcPr>
             <w:tcW w:w="1101" w:type="dxa"/>
           </w:tcPr>
-          <w:p/>
-        </w:tc>
-        <w:tc>
-          <w:tcPr>
-            <w:tcW w:w="1275" w:type="dxa"/>
-          </w:tcPr>
-          <w:p/>
-        </w:tc>
-        <w:tc>
-          <w:tcPr>
-            <w:tcW w:w="2702" w:type="dxa"/>
-          </w:tcPr>
-          <w:p/>
-        </w:tc>
-        <w:tc>
-          <w:tcPr>
-            <w:tcW w:w="1659" w:type="dxa"/>
-          </w:tcPr>
-          <w:p/>
-        </w:tc>
-        <w:tc>
-          <w:tcPr>
-            <w:tcW w:w="1686" w:type="dxa"/>
-          </w:tcPr>
-          <w:p/>
-        </w:tc>
-        <w:tc>
-          <w:tcPr>
-            <w:tcW w:w="1431" w:type="dxa"/>
-          </w:tcPr>
-          <w:p/>
-        </w:tc>
-      </w:tr>
-      <w:tr>
-        <w:tc>
-          <w:tcPr>
-            <w:tcW w:w="1101" w:type="dxa"/>
-          </w:tcPr>
-          <w:p/>
-        </w:tc>
-        <w:tc>
-          <w:tcPr>
-            <w:tcW w:w="1275" w:type="dxa"/>
-          </w:tcPr>
-          <w:p/>
-        </w:tc>
-        <w:tc>
-          <w:tcPr>
-            <w:tcW w:w="2702" w:type="dxa"/>
-          </w:tcPr>
-          <w:p/>
-        </w:tc>
-        <w:tc>
-          <w:tcPr>
-            <w:tcW w:w="1659" w:type="dxa"/>
-          </w:tcPr>
-          <w:p/>
-        </w:tc>
-        <w:tc>
-          <w:tcPr>
-            <w:tcW w:w="1686" w:type="dxa"/>
-          </w:tcPr>
-          <w:p/>
-        </w:tc>
-        <w:tc>
-          <w:tcPr>
-            <w:tcW w:w="1431" w:type="dxa"/>
-          </w:tcPr>
-          <w:p/>
-        </w:tc>
-      </w:tr>
-      <w:tr>
-        <w:tc>
-          <w:tcPr>
-            <w:tcW w:w="1101" w:type="dxa"/>
-          </w:tcPr>
-          <w:p/>
-        </w:tc>
-        <w:tc>
-          <w:tcPr>
-            <w:tcW w:w="1275" w:type="dxa"/>
-          </w:tcPr>
-          <w:p/>
-        </w:tc>
-        <w:tc>
-          <w:tcPr>
-            <w:tcW w:w="2702" w:type="dxa"/>
-          </w:tcPr>
-          <w:p/>
-        </w:tc>
-        <w:tc>
-          <w:tcPr>
-            <w:tcW w:w="1659" w:type="dxa"/>
-          </w:tcPr>
-          <w:p/>
-        </w:tc>
-        <w:tc>
-          <w:tcPr>
-            <w:tcW w:w="1686" w:type="dxa"/>
-          </w:tcPr>
-          <w:p/>
-        </w:tc>
-        <w:tc>
-          <w:tcPr>
-            <w:tcW w:w="1431" w:type="dxa"/>
-          </w:tcPr>
-          <w:p/>
-        </w:tc>
-      </w:tr>
-      <w:tr>
-        <w:tc>
-          <w:tcPr>
-            <w:tcW w:w="1101" w:type="dxa"/>
-          </w:tcPr>
-          <w:p/>
-        </w:tc>
-        <w:tc>
-          <w:tcPr>
-            <w:tcW w:w="1275" w:type="dxa"/>
-          </w:tcPr>
-          <w:p/>
-        </w:tc>
-        <w:tc>
-          <w:tcPr>
-            <w:tcW w:w="2702" w:type="dxa"/>
-          </w:tcPr>
-          <w:p/>
-        </w:tc>
-        <w:tc>
-          <w:tcPr>
-            <w:tcW w:w="1659" w:type="dxa"/>
-          </w:tcPr>
-          <w:p/>
-        </w:tc>
-        <w:tc>
-          <w:tcPr>
-            <w:tcW w:w="1686" w:type="dxa"/>
-          </w:tcPr>
-          <w:p/>
-        </w:tc>
-        <w:tc>
-          <w:tcPr>
-            <w:tcW w:w="1431" w:type="dxa"/>
-          </w:tcPr>
-          <w:p/>
-        </w:tc>
-      </w:tr>
-      <w:tr>
-        <w:tc>
-          <w:tcPr>
-            <w:tcW w:w="1101" w:type="dxa"/>
-          </w:tcPr>
-          <w:p/>
-        </w:tc>
-        <w:tc>
-          <w:tcPr>
-            <w:tcW w:w="1275" w:type="dxa"/>
-          </w:tcPr>
-          <w:p/>
-        </w:tc>
-        <w:tc>
-          <w:tcPr>
-            <w:tcW w:w="2702" w:type="dxa"/>
-          </w:tcPr>
-          <w:p/>
-        </w:tc>
-        <w:tc>
-          <w:tcPr>
-            <w:tcW w:w="1659" w:type="dxa"/>
-          </w:tcPr>
-          <w:p/>
-        </w:tc>
-        <w:tc>
-          <w:tcPr>
-            <w:tcW w:w="1686" w:type="dxa"/>
-          </w:tcPr>
-          <w:p/>
-        </w:tc>
-        <w:tc>
-          <w:tcPr>
-            <w:tcW w:w="1431" w:type="dxa"/>
-          </w:tcPr>
-          <w:p/>
-        </w:tc>
-      </w:tr>
-      <w:tr>
-        <w:tc>
-          <w:tcPr>
-            <w:tcW w:w="1101" w:type="dxa"/>
-          </w:tcPr>
-          <w:p/>
-        </w:tc>
-        <w:tc>
-          <w:tcPr>
-            <w:tcW w:w="1275" w:type="dxa"/>
-          </w:tcPr>
-          <w:p/>
-        </w:tc>
-        <w:tc>
-          <w:tcPr>
-            <w:tcW w:w="2702" w:type="dxa"/>
-          </w:tcPr>
-          <w:p/>
-        </w:tc>
-        <w:tc>
-          <w:tcPr>
-            <w:tcW w:w="1659" w:type="dxa"/>
-          </w:tcPr>
-          <w:p/>
-        </w:tc>
-        <w:tc>
-          <w:tcPr>
-            <w:tcW w:w="1686" w:type="dxa"/>
-          </w:tcPr>
-          <w:p/>
-        </w:tc>
-        <w:tc>
-          <w:tcPr>
-            <w:tcW w:w="1431" w:type="dxa"/>
-          </w:tcPr>
-          <w:p/>
-        </w:tc>
-      </w:tr>
-      <w:tr>
-        <w:tc>
-          <w:tcPr>
-            <w:tcW w:w="1101" w:type="dxa"/>
-          </w:tcPr>
-          <w:p/>
-        </w:tc>
-        <w:tc>
-          <w:tcPr>
-            <w:tcW w:w="1275" w:type="dxa"/>
-          </w:tcPr>
-          <w:p/>
-        </w:tc>
-        <w:tc>
-          <w:tcPr>
-            <w:tcW w:w="2702" w:type="dxa"/>
-          </w:tcPr>
-          <w:p/>
-        </w:tc>
-        <w:tc>
-          <w:tcPr>
-            <w:tcW w:w="1659" w:type="dxa"/>
-          </w:tcPr>
-          <w:p/>
-        </w:tc>
-        <w:tc>
-          <w:tcPr>
-            <w:tcW w:w="1686" w:type="dxa"/>
-          </w:tcPr>
-          <w:p/>
-        </w:tc>
-        <w:tc>
-          <w:tcPr>
-            <w:tcW w:w="1431" w:type="dxa"/>
-          </w:tcPr>
-          <w:p/>
-        </w:tc>
-      </w:tr>
-      <w:tr>
-        <w:tc>
-          <w:tcPr>
-            <w:tcW w:w="1101" w:type="dxa"/>
-          </w:tcPr>
-          <w:p/>
-        </w:tc>
-        <w:tc>
-          <w:tcPr>
-            <w:tcW w:w="1275" w:type="dxa"/>
-          </w:tcPr>
-          <w:p/>
-        </w:tc>
-        <w:tc>
-          <w:tcPr>
-            <w:tcW w:w="2702" w:type="dxa"/>
-          </w:tcPr>
-          <w:p/>
-        </w:tc>
-        <w:tc>
-          <w:tcPr>
-            <w:tcW w:w="1659" w:type="dxa"/>
-          </w:tcPr>
-          <w:p/>
-        </w:tc>
-        <w:tc>
-          <w:tcPr>
-            <w:tcW w:w="1686" w:type="dxa"/>
-          </w:tcPr>
-          <w:p/>
-        </w:tc>
-        <w:tc>
-          <w:tcPr>
-            <w:tcW w:w="1431" w:type="dxa"/>
-          </w:tcPr>
-          <w:p/>
-        </w:tc>
-      </w:tr>
-      <w:tr>
-        <w:tc>
-          <w:tcPr>
-            <w:tcW w:w="1101" w:type="dxa"/>
-          </w:tcPr>
-          <w:p/>
-        </w:tc>
-        <w:tc>
-          <w:tcPr>
-            <w:tcW w:w="1275" w:type="dxa"/>
-          </w:tcPr>
-          <w:p/>
-        </w:tc>
-        <w:tc>
-          <w:tcPr>
-            <w:tcW w:w="2702" w:type="dxa"/>
-          </w:tcPr>
-          <w:p/>
-        </w:tc>
-        <w:tc>
-          <w:tcPr>
-            <w:tcW w:w="1659" w:type="dxa"/>
-          </w:tcPr>
-          <w:p/>
-        </w:tc>
-        <w:tc>
-          <w:tcPr>
-            <w:tcW w:w="1686" w:type="dxa"/>
-          </w:tcPr>
-          <w:p/>
-        </w:tc>
-        <w:tc>
-          <w:tcPr>
-            <w:tcW w:w="1431" w:type="dxa"/>
-          </w:tcPr>
-          <w:p/>
-        </w:tc>
-      </w:tr>
-      <w:tr>
-        <w:tc>
-          <w:tcPr>
-            <w:tcW w:w="1101" w:type="dxa"/>
-          </w:tcPr>
-          <w:p/>
-        </w:tc>
-        <w:tc>
-          <w:tcPr>
-            <w:tcW w:w="1275" w:type="dxa"/>
-          </w:tcPr>
-          <w:p/>
-        </w:tc>
-        <w:tc>
-          <w:tcPr>
-            <w:tcW w:w="2702" w:type="dxa"/>
-          </w:tcPr>
-          <w:p/>
-        </w:tc>
-        <w:tc>
-          <w:tcPr>
-            <w:tcW w:w="1659" w:type="dxa"/>
-          </w:tcPr>
-          <w:p/>
-        </w:tc>
-        <w:tc>
-          <w:tcPr>
-            <w:tcW w:w="1686" w:type="dxa"/>
-          </w:tcPr>
-          <w:p/>
-        </w:tc>
-        <w:tc>
-          <w:tcPr>
-            <w:tcW w:w="1431" w:type="dxa"/>
-          </w:tcPr>
-          <w:p/>
-        </w:tc>
-      </w:tr>
-      <w:tr>
-        <w:tc>
-          <w:tcPr>
-            <w:tcW w:w="1101" w:type="dxa"/>
-          </w:tcPr>
-          <w:p/>
-        </w:tc>
-        <w:tc>
-          <w:tcPr>
-            <w:tcW w:w="1275" w:type="dxa"/>
-          </w:tcPr>
-          <w:p/>
-        </w:tc>
-        <w:tc>
-          <w:tcPr>
-            <w:tcW w:w="2702" w:type="dxa"/>
-          </w:tcPr>
-          <w:p/>
-        </w:tc>
-        <w:tc>
-          <w:tcPr>
-            <w:tcW w:w="1659" w:type="dxa"/>
-          </w:tcPr>
-          <w:p/>
-        </w:tc>
-        <w:tc>
-          <w:tcPr>
-            <w:tcW w:w="1686" w:type="dxa"/>
-          </w:tcPr>
-          <w:p/>
-        </w:tc>
-        <w:tc>
-          <w:tcPr>
-            <w:tcW w:w="1431" w:type="dxa"/>
-          </w:tcPr>
-          <w:p/>
+          <w:p>
+            <w:r>
+              <w:t>5</w:t>
+            </w:r>
+          </w:p>
+        </w:tc>
+        <w:tc>
+          <w:tcPr>
+            <w:tcW w:w="2580" w:type="dxa"/>
+          </w:tcPr>
+          <w:p>
+            <w:r>
+              <w:t>https://www.unifi.it</w:t>
+            </w:r>
+          </w:p>
+        </w:tc>
+        <w:tc>
+          <w:tcPr>
+            <w:tcW w:w="1775" w:type="dxa"/>
+          </w:tcPr>
+          <w:p>
+            <w:r>
+              <w:rPr>
+                <w:sz w:val="24"/>
+              </w:rPr>
+              <w:t>Lo scaricamento della pagina, in caso di tempi lunghi, non rende visibile nessuna porzione della pagina</w:t>
+            </w:r>
+          </w:p>
+        </w:tc>
+        <w:tc>
+          <w:tcPr>
+            <w:tcW w:w="1784" w:type="dxa"/>
+          </w:tcPr>
+          <w:p>
+            <w:r>
+              <w:t>Controllo da parte dell’ utente e la sua libertà</w:t>
+            </w:r>
+          </w:p>
+        </w:tc>
+        <w:tc>
+          <w:tcPr>
+            <w:tcW w:w="1460" w:type="dxa"/>
+          </w:tcPr>
+          <w:p>
+            <w:r>
+              <w:t>Mostrare le porzioni della pagina man mano che viene caricata</w:t>
+            </w:r>
+            <w:bookmarkStart w:id="0" w:name="_GoBack"/>
+            <w:bookmarkEnd w:id="0"/>
+          </w:p>
+        </w:tc>
+        <w:tc>
+          <w:tcPr>
+            <w:tcW w:w="812" w:type="dxa"/>
+          </w:tcPr>
+          <w:p>
+            <w:r>
+              <w:t>1</w:t>
+            </w:r>
+          </w:p>
         </w:tc>
       </w:tr>
     </w:tbl>
@@ -810,7 +586,7 @@
 </file>
 
 <file path=word/numbering.xml><?xml version="1.0" encoding="utf-8"?>
-<w:numbering xmlns:wpc="http://schemas.microsoft.com/office/word/2010/wordprocessingCanvas" xmlns:cx="http://schemas.microsoft.com/office/drawing/2014/chartex" xmlns:cx1="http://schemas.microsoft.com/office/drawing/2015/9/8/chartex" xmlns:cx2="http://schemas.microsoft.com/office/drawing/2015/10/21/chartex" xmlns:cx3="http://schemas.microsoft.com/office/drawing/2016/5/9/chartex" xmlns:cx4="http://schemas.microsoft.com/office/drawing/2016/5/10/chartex" xmlns:cx5="http://schemas.microsoft.com/office/drawing/2016/5/11/chartex" xmlns:cx6="http://schemas.microsoft.com/office/drawing/2016/5/12/chartex" xmlns:cx7="http://schemas.microsoft.com/office/drawing/2016/5/13/chartex" xmlns:cx8="http://schemas.microsoft.com/office/drawing/2016/5/14/chartex" xmlns:mc="http://schemas.openxmlformats.org/markup-compatibility/2006" xmlns:aink="http://schemas.microsoft.com/office/drawing/2016/ink" xmlns:am3d="http://schemas.microsoft.com/office/drawing/2017/model3d" xmlns:o="urn:schemas-microsoft-com:office:office" xmlns:oel="http://schemas.microsoft.com/office/2019/extlst" xmlns:r="http://schemas.openxmlformats.org/officeDocument/2006/relationships" xmlns:m="http://schemas.openxmlformats.org/officeDocument/2006/math" xmlns:v="urn:schemas-microsoft-com:vml" xmlns:wp14="http://schemas.microsoft.com/office/word/2010/wordprocessingDrawing" xmlns:wp="http://schemas.openxmlformats.org/drawingml/2006/wordprocessingDrawing" xmlns:w10="urn:schemas-microsoft-com:office:word" xmlns:w="http://schemas.openxmlformats.org/wordprocessingml/2006/main" xmlns:w14="http://schemas.microsoft.com/office/word/2010/wordml" xmlns:w15="http://schemas.microsoft.com/office/word/2012/wordml" xmlns:w16cex="http://schemas.microsoft.com/office/word/2018/wordml/cex" xmlns:w16cid="http://schemas.microsoft.com/office/word/2016/wordml/cid" xmlns:w16="http://schemas.microsoft.com/office/word/2018/wordml" xmlns:w16sdtdh="http://schemas.microsoft.com/office/word/2020/wordml/sdtdatahash" xmlns:w16se="http://schemas.microsoft.com/office/word/2015/wordml/symex" xmlns:wpg="http://schemas.microsoft.com/office/word/2010/wordprocessingGroup" xmlns:wpi="http://schemas.microsoft.com/office/word/2010/wordprocessingInk" xmlns:wne="http://schemas.microsoft.com/office/word/2006/wordml" xmlns:wps="http://schemas.microsoft.com/office/word/2010/wordprocessingShape" mc:Ignorable="w14 w15 w16se w16cid w16 w16cex w16sdtdh wp14">
+<w:numbering xmlns:wpc="http://schemas.microsoft.com/office/word/2010/wordprocessingCanvas" xmlns:cx="http://schemas.microsoft.com/office/drawing/2014/chartex" xmlns:cx1="http://schemas.microsoft.com/office/drawing/2015/9/8/chartex" xmlns:mc="http://schemas.openxmlformats.org/markup-compatibility/2006" xmlns:o="urn:schemas-microsoft-com:office:office" xmlns:r="http://schemas.openxmlformats.org/officeDocument/2006/relationships" xmlns:m="http://schemas.openxmlformats.org/officeDocument/2006/math" xmlns:v="urn:schemas-microsoft-com:vml" xmlns:wp14="http://schemas.microsoft.com/office/word/2010/wordprocessingDrawing" xmlns:wp="http://schemas.openxmlformats.org/drawingml/2006/wordprocessingDrawing" xmlns:w10="urn:schemas-microsoft-com:office:word" xmlns:w="http://schemas.openxmlformats.org/wordprocessingml/2006/main" xmlns:w14="http://schemas.microsoft.com/office/word/2010/wordml" xmlns:w15="http://schemas.microsoft.com/office/word/2012/wordml" xmlns:w16se="http://schemas.microsoft.com/office/word/2015/wordml/symex" xmlns:wpg="http://schemas.microsoft.com/office/word/2010/wordprocessingGroup" xmlns:wpi="http://schemas.microsoft.com/office/word/2010/wordprocessingInk" xmlns:wne="http://schemas.microsoft.com/office/word/2006/wordml" xmlns:wps="http://schemas.microsoft.com/office/word/2010/wordprocessingShape" mc:Ignorable="w14 w15 w16se wp14">
   <w:abstractNum w:abstractNumId="0" w15:restartNumberingAfterBreak="0">
     <w:nsid w:val="4DBA287C"/>
     <w:multiLevelType w:val="hybridMultilevel"/>
@@ -924,14 +700,14 @@
       </w:rPr>
     </w:lvl>
   </w:abstractNum>
-  <w:num w:numId="1" w16cid:durableId="1293051359">
+  <w:num w:numId="1">
     <w:abstractNumId w:val="0"/>
   </w:num>
 </w:numbering>
 </file>
 
 <file path=word/styles.xml><?xml version="1.0" encoding="utf-8"?>
-<w:styles xmlns:mc="http://schemas.openxmlformats.org/markup-compatibility/2006" xmlns:r="http://schemas.openxmlformats.org/officeDocument/2006/relationships" xmlns:w="http://schemas.openxmlformats.org/wordprocessingml/2006/main" xmlns:w14="http://schemas.microsoft.com/office/word/2010/wordml" xmlns:w15="http://schemas.microsoft.com/office/word/2012/wordml" xmlns:w16cex="http://schemas.microsoft.com/office/word/2018/wordml/cex" xmlns:w16cid="http://schemas.microsoft.com/office/word/2016/wordml/cid" xmlns:w16="http://schemas.microsoft.com/office/word/2018/wordml" xmlns:w16sdtdh="http://schemas.microsoft.com/office/word/2020/wordml/sdtdatahash" xmlns:w16se="http://schemas.microsoft.com/office/word/2015/wordml/symex" mc:Ignorable="w14 w15 w16se w16cid w16 w16cex w16sdtdh">
+<w:styles xmlns:mc="http://schemas.openxmlformats.org/markup-compatibility/2006" xmlns:r="http://schemas.openxmlformats.org/officeDocument/2006/relationships" xmlns:w="http://schemas.openxmlformats.org/wordprocessingml/2006/main" xmlns:w14="http://schemas.microsoft.com/office/word/2010/wordml" xmlns:w15="http://schemas.microsoft.com/office/word/2012/wordml" xmlns:w16se="http://schemas.microsoft.com/office/word/2015/wordml/symex" mc:Ignorable="w14 w15 w16se">
   <w:docDefaults>
     <w:rPrDefault>
       <w:rPr>
@@ -947,7 +723,7 @@
       </w:pPr>
     </w:pPrDefault>
   </w:docDefaults>
-  <w:latentStyles w:defLockedState="0" w:defUIPriority="99" w:defSemiHidden="0" w:defUnhideWhenUsed="0" w:defQFormat="0" w:count="376">
+  <w:latentStyles w:defLockedState="0" w:defUIPriority="99" w:defSemiHidden="0" w:defUnhideWhenUsed="0" w:defQFormat="0" w:count="371">
     <w:lsdException w:name="Normal" w:uiPriority="0" w:qFormat="1"/>
     <w:lsdException w:name="heading 1" w:uiPriority="9" w:qFormat="1"/>
     <w:lsdException w:name="heading 2" w:semiHidden="1" w:uiPriority="9" w:unhideWhenUsed="1" w:qFormat="1"/>
@@ -1053,6 +829,7 @@
     <w:lsdException w:name="HTML Sample" w:semiHidden="1" w:unhideWhenUsed="1"/>
     <w:lsdException w:name="HTML Typewriter" w:semiHidden="1" w:unhideWhenUsed="1"/>
     <w:lsdException w:name="HTML Variable" w:semiHidden="1" w:unhideWhenUsed="1"/>
+    <w:lsdException w:name="Normal Table" w:semiHidden="1" w:unhideWhenUsed="1"/>
     <w:lsdException w:name="annotation subject" w:semiHidden="1" w:unhideWhenUsed="1"/>
     <w:lsdException w:name="No List" w:semiHidden="1" w:unhideWhenUsed="1"/>
     <w:lsdException w:name="Outline List 1" w:semiHidden="1" w:unhideWhenUsed="1"/>
@@ -1099,8 +876,10 @@
     <w:lsdException w:name="Table Subtle 2" w:semiHidden="1" w:unhideWhenUsed="1"/>
     <w:lsdException w:name="Table Web 1" w:semiHidden="1" w:unhideWhenUsed="1"/>
     <w:lsdException w:name="Table Web 2" w:semiHidden="1" w:unhideWhenUsed="1"/>
+    <w:lsdException w:name="Table Web 3" w:semiHidden="1" w:unhideWhenUsed="1"/>
     <w:lsdException w:name="Balloon Text" w:semiHidden="1" w:unhideWhenUsed="1"/>
     <w:lsdException w:name="Table Grid" w:uiPriority="59"/>
+    <w:lsdException w:name="Table Theme" w:semiHidden="1" w:unhideWhenUsed="1"/>
     <w:lsdException w:name="Placeholder Text" w:semiHidden="1"/>
     <w:lsdException w:name="No Spacing" w:uiPriority="1" w:qFormat="1"/>
     <w:lsdException w:name="Light Shading" w:uiPriority="60"/>
@@ -1316,11 +1095,6 @@
     <w:lsdException w:name="List Table 5 Dark Accent 6" w:uiPriority="50"/>
     <w:lsdException w:name="List Table 6 Colorful Accent 6" w:uiPriority="51"/>
     <w:lsdException w:name="List Table 7 Colorful Accent 6" w:uiPriority="52"/>
-    <w:lsdException w:name="Mention" w:semiHidden="1" w:unhideWhenUsed="1"/>
-    <w:lsdException w:name="Smart Hyperlink" w:semiHidden="1" w:unhideWhenUsed="1"/>
-    <w:lsdException w:name="Hashtag" w:semiHidden="1" w:unhideWhenUsed="1"/>
-    <w:lsdException w:name="Unresolved Mention" w:semiHidden="1" w:unhideWhenUsed="1"/>
-    <w:lsdException w:name="Smart Link" w:semiHidden="1" w:unhideWhenUsed="1"/>
   </w:latentStyles>
   <w:style w:type="paragraph" w:default="1" w:styleId="Normale">
     <w:name w:val="Normal"/>
@@ -1688,18 +1462,18 @@
 </file>
 
 <file path=customXml/item1.xml><?xml version="1.0" encoding="utf-8"?>
-<p:properties xmlns:p="http://schemas.microsoft.com/office/2006/metadata/properties" xmlns:xsi="http://www.w3.org/2001/XMLSchema-instance" xmlns:pc="http://schemas.microsoft.com/office/infopath/2007/PartnerControls">
-  <documentManagement/>
-</p:properties>
-</file>
-
-<file path=customXml/item2.xml><?xml version="1.0" encoding="utf-8"?>
 <?mso-contentType ?>
 <FormTemplates xmlns="http://schemas.microsoft.com/sharepoint/v3/contenttype/forms">
   <Display>DocumentLibraryForm</Display>
   <Edit>DocumentLibraryForm</Edit>
   <New>DocumentLibraryForm</New>
 </FormTemplates>
+</file>
+
+<file path=customXml/item2.xml><?xml version="1.0" encoding="utf-8"?>
+<p:properties xmlns:p="http://schemas.microsoft.com/office/2006/metadata/properties" xmlns:xsi="http://www.w3.org/2001/XMLSchema-instance" xmlns:pc="http://schemas.microsoft.com/office/infopath/2007/PartnerControls">
+  <documentManagement/>
+</p:properties>
 </file>
 
 <file path=customXml/item3.xml><?xml version="1.0" encoding="utf-8"?>
@@ -1873,18 +1647,18 @@
 </file>
 
 <file path=customXml/itemProps1.xml><?xml version="1.0" encoding="utf-8"?>
-<ds:datastoreItem xmlns:ds="http://schemas.openxmlformats.org/officeDocument/2006/customXml" ds:itemID="{9F430DF2-E53F-49AB-92F9-3BCC29DA6986}">
+<ds:datastoreItem xmlns:ds="http://schemas.openxmlformats.org/officeDocument/2006/customXml" ds:itemID="{5BD66DB2-1AF4-4739-BB73-140F7E00E2CF}">
   <ds:schemaRefs>
-    <ds:schemaRef ds:uri="http://schemas.microsoft.com/office/2006/metadata/properties"/>
-    <ds:schemaRef ds:uri="http://schemas.microsoft.com/office/infopath/2007/PartnerControls"/>
+    <ds:schemaRef ds:uri="http://schemas.microsoft.com/sharepoint/v3/contenttype/forms"/>
   </ds:schemaRefs>
 </ds:datastoreItem>
 </file>
 
 <file path=customXml/itemProps2.xml><?xml version="1.0" encoding="utf-8"?>
-<ds:datastoreItem xmlns:ds="http://schemas.openxmlformats.org/officeDocument/2006/customXml" ds:itemID="{5BD66DB2-1AF4-4739-BB73-140F7E00E2CF}">
+<ds:datastoreItem xmlns:ds="http://schemas.openxmlformats.org/officeDocument/2006/customXml" ds:itemID="{9F430DF2-E53F-49AB-92F9-3BCC29DA6986}">
   <ds:schemaRefs>
-    <ds:schemaRef ds:uri="http://schemas.microsoft.com/sharepoint/v3/contenttype/forms"/>
+    <ds:schemaRef ds:uri="http://schemas.microsoft.com/office/2006/metadata/properties"/>
+    <ds:schemaRef ds:uri="http://schemas.microsoft.com/office/infopath/2007/PartnerControls"/>
   </ds:schemaRefs>
 </ds:datastoreItem>
 </file>

</xml_diff>